<commit_message>
updated versions of calendar added
</commit_message>
<xml_diff>
--- a/Calendar.docx
+++ b/Calendar.docx
@@ -308,80 +308,14 @@
             </w:rPr>
             <w:t>Vanier College</w:t>
           </w:r>
-          <w:r>
+        </w:p>
+        <w:p>
+          <w:pPr>
+            <w:jc w:val="center"/>
             <w:rPr>
               <w:noProof/>
             </w:rPr>
-            <w:br/>
-          </w:r>
-          <w:r>
-            <w:rPr>
-              <w:noProof/>
-            </w:rPr>
-            <w:br/>
-          </w:r>
-          <w:r>
-            <w:rPr>
-              <w:noProof/>
-            </w:rPr>
-            <w:br/>
-          </w:r>
-          <w:r>
-            <w:rPr>
-              <w:noProof/>
-            </w:rPr>
-            <w:br/>
-          </w:r>
-          <w:r>
-            <w:rPr>
-              <w:noProof/>
-              <w:sz w:val="24"/>
-              <w:szCs w:val="24"/>
-            </w:rPr>
-            <w:t>Lab 3</w:t>
-          </w:r>
-          <w:r>
-            <w:rPr>
-              <w:noProof/>
-              <w:sz w:val="24"/>
-              <w:szCs w:val="24"/>
-            </w:rPr>
-            <w:t>:</w:t>
-          </w:r>
-          <w:r>
-            <w:rPr>
-              <w:noProof/>
-            </w:rPr>
-            <w:br/>
-          </w:r>
-          <w:r>
-            <w:rPr>
-              <w:noProof/>
-              <w:sz w:val="36"/>
-              <w:szCs w:val="36"/>
-            </w:rPr>
-            <w:t>Word Processing with MS-Word</w:t>
-          </w:r>
-          <w:r>
-            <w:rPr>
-              <w:noProof/>
-            </w:rPr>
-            <w:br/>
-          </w:r>
-          <w:r>
-            <w:rPr>
-              <w:noProof/>
-            </w:rPr>
-            <w:br/>
-          </w:r>
-          <w:r>
-            <w:rPr>
-              <w:noProof/>
-              <w:sz w:val="28"/>
-              <w:szCs w:val="28"/>
-            </w:rPr>
-            <w:t>Fall 2020 Semester Calendar</w:t>
-          </w:r>
+          </w:pPr>
         </w:p>
         <w:p>
           <w:pPr>
@@ -401,21 +335,87 @@
           <w:r>
             <w:rPr>
               <w:noProof/>
+              <w:sz w:val="24"/>
+              <w:szCs w:val="24"/>
             </w:rPr>
-            <w:br/>
+            <w:t>Lab 3</w:t>
           </w:r>
           <w:r>
             <w:rPr>
               <w:noProof/>
+              <w:sz w:val="24"/>
+              <w:szCs w:val="24"/>
             </w:rPr>
-            <w:br/>
+            <w:t>:</w:t>
           </w:r>
+        </w:p>
+        <w:p>
+          <w:pPr>
+            <w:jc w:val="center"/>
+            <w:rPr>
+              <w:noProof/>
+            </w:rPr>
+          </w:pPr>
           <w:r>
             <w:rPr>
               <w:noProof/>
+              <w:sz w:val="36"/>
+              <w:szCs w:val="36"/>
             </w:rPr>
-            <w:br/>
+            <w:t>Word Processing with MS-Word</w:t>
           </w:r>
+        </w:p>
+        <w:p>
+          <w:pPr>
+            <w:jc w:val="center"/>
+            <w:rPr>
+              <w:noProof/>
+              <w:sz w:val="28"/>
+              <w:szCs w:val="28"/>
+            </w:rPr>
+          </w:pPr>
+          <w:r>
+            <w:rPr>
+              <w:noProof/>
+              <w:sz w:val="28"/>
+              <w:szCs w:val="28"/>
+            </w:rPr>
+            <w:t>Fall 2020 Semester Calendar</w:t>
+          </w:r>
+        </w:p>
+        <w:p>
+          <w:pPr>
+            <w:jc w:val="center"/>
+            <w:rPr>
+              <w:noProof/>
+              <w:sz w:val="28"/>
+              <w:szCs w:val="28"/>
+            </w:rPr>
+          </w:pPr>
+        </w:p>
+        <w:p>
+          <w:pPr>
+            <w:jc w:val="center"/>
+            <w:rPr>
+              <w:noProof/>
+            </w:rPr>
+          </w:pPr>
+        </w:p>
+        <w:p>
+          <w:pPr>
+            <w:jc w:val="center"/>
+            <w:rPr>
+              <w:noProof/>
+            </w:rPr>
+          </w:pPr>
+        </w:p>
+        <w:p>
+          <w:pPr>
+            <w:jc w:val="center"/>
+            <w:rPr>
+              <w:noProof/>
+            </w:rPr>
+          </w:pPr>
         </w:p>
         <w:p>
           <w:pPr>
@@ -490,12 +490,6 @@
               <w:szCs w:val="28"/>
             </w:rPr>
           </w:pPr>
-          <w:r>
-            <w:rPr>
-              <w:noProof/>
-            </w:rPr>
-            <w:br/>
-          </w:r>
         </w:p>
         <w:p>
           <w:pPr>
@@ -514,14 +508,16 @@
             </w:rPr>
             <w:t>Denmar Ermitano</w:t>
           </w:r>
-          <w:r>
+        </w:p>
+        <w:p>
+          <w:pPr>
+            <w:jc w:val="center"/>
             <w:rPr>
               <w:noProof/>
               <w:sz w:val="28"/>
               <w:szCs w:val="28"/>
             </w:rPr>
-            <w:br/>
-          </w:r>
+          </w:pPr>
         </w:p>
         <w:p>
           <w:pPr>
@@ -556,20 +552,24 @@
             </w:rPr>
             <w:t>)</w:t>
           </w:r>
-          <w:r>
-            <w:rPr>
-              <w:noProof/>
-              <w:sz w:val="28"/>
-              <w:szCs w:val="28"/>
-            </w:rPr>
-            <w:br/>
-          </w:r>
         </w:p>
         <w:p>
           <w:pPr>
             <w:jc w:val="center"/>
             <w:rPr>
               <w:noProof/>
+              <w:sz w:val="28"/>
+              <w:szCs w:val="28"/>
+            </w:rPr>
+          </w:pPr>
+        </w:p>
+        <w:p>
+          <w:pPr>
+            <w:jc w:val="center"/>
+            <w:rPr>
+              <w:noProof/>
+              <w:sz w:val="28"/>
+              <w:szCs w:val="28"/>
             </w:rPr>
           </w:pPr>
           <w:r>
@@ -580,22 +580,14 @@
             </w:rPr>
             <w:t>Perry R. James</w:t>
           </w:r>
-          <w:r>
+        </w:p>
+        <w:p>
+          <w:pPr>
+            <w:jc w:val="center"/>
             <w:rPr>
               <w:noProof/>
-              <w:sz w:val="28"/>
-              <w:szCs w:val="28"/>
             </w:rPr>
-            <w:br/>
-          </w:r>
-          <w:r>
-            <w:rPr>
-              <w:noProof/>
-              <w:sz w:val="28"/>
-              <w:szCs w:val="28"/>
-            </w:rPr>
-            <w:br/>
-          </w:r>
+          </w:pPr>
           <w:r>
             <w:rPr>
               <w:noProof/>
@@ -670,7 +662,7 @@
           <w:r>
             <w:fldChar w:fldCharType="separate"/>
           </w:r>
-          <w:hyperlink w:anchor="_Toc51358883" w:history="1">
+          <w:hyperlink w:anchor="_Toc51700990" w:history="1">
             <w:r>
               <w:rPr>
                 <w:rStyle w:val="Hyperlink"/>
@@ -697,7 +689,7 @@
                 <w:noProof/>
                 <w:webHidden/>
               </w:rPr>
-              <w:instrText xml:space="preserve"> PAGEREF _Toc51358883 \h </w:instrText>
+              <w:instrText xml:space="preserve"> PAGEREF _Toc51700990 \h </w:instrText>
             </w:r>
             <w:r>
               <w:rPr>
@@ -717,7 +709,7 @@
                 <w:noProof/>
                 <w:webHidden/>
               </w:rPr>
-              <w:t>2</w:t>
+              <w:t>1</w:t>
             </w:r>
             <w:r>
               <w:rPr>
@@ -738,7 +730,7 @@
               <w:noProof/>
             </w:rPr>
           </w:pPr>
-          <w:hyperlink w:anchor="_Toc51358884" w:history="1">
+          <w:hyperlink w:anchor="_Toc51700991" w:history="1">
             <w:r>
               <w:rPr>
                 <w:rStyle w:val="Hyperlink"/>
@@ -765,7 +757,7 @@
                 <w:noProof/>
                 <w:webHidden/>
               </w:rPr>
-              <w:instrText xml:space="preserve"> PAGEREF _Toc51358884 \h </w:instrText>
+              <w:instrText xml:space="preserve"> PAGEREF _Toc51700991 \h </w:instrText>
             </w:r>
             <w:r>
               <w:rPr>
@@ -785,7 +777,7 @@
                 <w:noProof/>
                 <w:webHidden/>
               </w:rPr>
-              <w:t>2</w:t>
+              <w:t>1</w:t>
             </w:r>
             <w:r>
               <w:rPr>
@@ -806,7 +798,7 @@
               <w:noProof/>
             </w:rPr>
           </w:pPr>
-          <w:hyperlink w:anchor="_Toc51358885" w:history="1">
+          <w:hyperlink w:anchor="_Toc51700992" w:history="1">
             <w:r>
               <w:rPr>
                 <w:rStyle w:val="Hyperlink"/>
@@ -833,7 +825,7 @@
                 <w:noProof/>
                 <w:webHidden/>
               </w:rPr>
-              <w:instrText xml:space="preserve"> PAGEREF _Toc51358885 \h </w:instrText>
+              <w:instrText xml:space="preserve"> PAGEREF _Toc51700992 \h </w:instrText>
             </w:r>
             <w:r>
               <w:rPr>
@@ -853,7 +845,7 @@
                 <w:noProof/>
                 <w:webHidden/>
               </w:rPr>
-              <w:t>2</w:t>
+              <w:t>1</w:t>
             </w:r>
             <w:r>
               <w:rPr>
@@ -874,13 +866,13 @@
               <w:noProof/>
             </w:rPr>
           </w:pPr>
-          <w:hyperlink w:anchor="_Toc51358886" w:history="1">
+          <w:hyperlink w:anchor="_Toc51700993" w:history="1">
             <w:r>
               <w:rPr>
                 <w:rStyle w:val="Hyperlink"/>
                 <w:noProof/>
               </w:rPr>
-              <w:t>Course Calendar</w:t>
+              <w:t>Course Outline</w:t>
             </w:r>
             <w:r>
               <w:rPr>
@@ -901,7 +893,7 @@
                 <w:noProof/>
                 <w:webHidden/>
               </w:rPr>
-              <w:instrText xml:space="preserve"> PAGEREF _Toc51358886 \h </w:instrText>
+              <w:instrText xml:space="preserve"> PAGEREF _Toc51700993 \h </w:instrText>
             </w:r>
             <w:r>
               <w:rPr>
@@ -921,7 +913,7 @@
                 <w:noProof/>
                 <w:webHidden/>
               </w:rPr>
-              <w:t>3</w:t>
+              <w:t>2</w:t>
             </w:r>
             <w:r>
               <w:rPr>
@@ -933,6 +925,13 @@
           </w:hyperlink>
         </w:p>
         <w:p>
+          <w:pPr>
+            <w:rPr>
+              <w:b/>
+              <w:bCs/>
+              <w:noProof/>
+            </w:rPr>
+          </w:pPr>
           <w:r>
             <w:rPr>
               <w:b/>
@@ -944,217 +943,57 @@
         </w:p>
       </w:sdtContent>
     </w:sdt>
+    <w:p/>
+    <w:p/>
+    <w:p/>
+    <w:p/>
+    <w:p/>
+    <w:p/>
     <w:p>
       <w:pPr>
         <w:rPr>
-          <w:rFonts w:asciiTheme="majorHAnsi" w:hAnsiTheme="majorHAnsi" w:cstheme="majorHAnsi"/>
+          <w:b/>
+          <w:bCs/>
+          <w:noProof/>
         </w:rPr>
       </w:pPr>
     </w:p>
     <w:p>
       <w:pPr>
+        <w:tabs>
+          <w:tab w:val="left" w:pos="945"/>
+        </w:tabs>
         <w:rPr>
-          <w:rFonts w:asciiTheme="majorHAnsi" w:hAnsiTheme="majorHAnsi" w:cstheme="majorHAnsi"/>
+          <w:b/>
+          <w:bCs/>
+          <w:noProof/>
         </w:rPr>
       </w:pPr>
       <w:r>
         <w:rPr>
-          <w:rFonts w:asciiTheme="majorHAnsi" w:hAnsiTheme="majorHAnsi" w:cstheme="majorHAnsi"/>
+          <w:b/>
+          <w:bCs/>
+          <w:noProof/>
         </w:rPr>
-        <w:br/>
+        <w:tab/>
       </w:r>
+    </w:p>
+    <w:p>
+      <w:pPr>
+        <w:tabs>
+          <w:tab w:val="left" w:pos="945"/>
+        </w:tabs>
+        <w:sectPr>
+          <w:footerReference w:type="first" r:id="rId9"/>
+          <w:pgSz w:w="12240" w:h="15840"/>
+          <w:pgMar w:top="1440" w:right="1440" w:bottom="1440" w:left="1440" w:header="708" w:footer="708" w:gutter="0"/>
+          <w:pgNumType w:start="0"/>
+          <w:cols w:space="708"/>
+          <w:docGrid w:linePitch="360"/>
+        </w:sectPr>
+      </w:pPr>
       <w:r>
-        <w:rPr>
-          <w:rFonts w:asciiTheme="majorHAnsi" w:hAnsiTheme="majorHAnsi" w:cstheme="majorHAnsi"/>
-        </w:rPr>
-        <w:br/>
-      </w:r>
-      <w:r>
-        <w:rPr>
-          <w:rFonts w:asciiTheme="majorHAnsi" w:hAnsiTheme="majorHAnsi" w:cstheme="majorHAnsi"/>
-        </w:rPr>
-        <w:br/>
-      </w:r>
-      <w:r>
-        <w:rPr>
-          <w:rFonts w:asciiTheme="majorHAnsi" w:hAnsiTheme="majorHAnsi" w:cstheme="majorHAnsi"/>
-        </w:rPr>
-        <w:br/>
-      </w:r>
-      <w:r>
-        <w:rPr>
-          <w:rFonts w:asciiTheme="majorHAnsi" w:hAnsiTheme="majorHAnsi" w:cstheme="majorHAnsi"/>
-        </w:rPr>
-        <w:br/>
-      </w:r>
-      <w:r>
-        <w:rPr>
-          <w:rFonts w:asciiTheme="majorHAnsi" w:hAnsiTheme="majorHAnsi" w:cstheme="majorHAnsi"/>
-        </w:rPr>
-        <w:br/>
-      </w:r>
-      <w:r>
-        <w:rPr>
-          <w:rFonts w:asciiTheme="majorHAnsi" w:hAnsiTheme="majorHAnsi" w:cstheme="majorHAnsi"/>
-        </w:rPr>
-        <w:br/>
-      </w:r>
-      <w:r>
-        <w:rPr>
-          <w:rFonts w:asciiTheme="majorHAnsi" w:hAnsiTheme="majorHAnsi" w:cstheme="majorHAnsi"/>
-        </w:rPr>
-        <w:br/>
-      </w:r>
-      <w:r>
-        <w:rPr>
-          <w:rFonts w:asciiTheme="majorHAnsi" w:hAnsiTheme="majorHAnsi" w:cstheme="majorHAnsi"/>
-        </w:rPr>
-        <w:br/>
-      </w:r>
-      <w:r>
-        <w:rPr>
-          <w:rFonts w:asciiTheme="majorHAnsi" w:hAnsiTheme="majorHAnsi" w:cstheme="majorHAnsi"/>
-        </w:rPr>
-        <w:br/>
-      </w:r>
-      <w:r>
-        <w:rPr>
-          <w:rFonts w:asciiTheme="majorHAnsi" w:hAnsiTheme="majorHAnsi" w:cstheme="majorHAnsi"/>
-        </w:rPr>
-        <w:br/>
-      </w:r>
-      <w:r>
-        <w:rPr>
-          <w:rFonts w:asciiTheme="majorHAnsi" w:hAnsiTheme="majorHAnsi" w:cstheme="majorHAnsi"/>
-        </w:rPr>
-        <w:br/>
-      </w:r>
-      <w:r>
-        <w:rPr>
-          <w:rFonts w:asciiTheme="majorHAnsi" w:hAnsiTheme="majorHAnsi" w:cstheme="majorHAnsi"/>
-        </w:rPr>
-        <w:br/>
-      </w:r>
-      <w:r>
-        <w:rPr>
-          <w:rFonts w:asciiTheme="majorHAnsi" w:hAnsiTheme="majorHAnsi" w:cstheme="majorHAnsi"/>
-        </w:rPr>
-        <w:br/>
-      </w:r>
-      <w:r>
-        <w:rPr>
-          <w:rFonts w:asciiTheme="majorHAnsi" w:hAnsiTheme="majorHAnsi" w:cstheme="majorHAnsi"/>
-        </w:rPr>
-        <w:br/>
-      </w:r>
-      <w:r>
-        <w:rPr>
-          <w:rFonts w:asciiTheme="majorHAnsi" w:hAnsiTheme="majorHAnsi" w:cstheme="majorHAnsi"/>
-        </w:rPr>
-        <w:br/>
-      </w:r>
-      <w:r>
-        <w:rPr>
-          <w:rFonts w:asciiTheme="majorHAnsi" w:hAnsiTheme="majorHAnsi" w:cstheme="majorHAnsi"/>
-        </w:rPr>
-        <w:br/>
-      </w:r>
-      <w:r>
-        <w:rPr>
-          <w:rFonts w:asciiTheme="majorHAnsi" w:hAnsiTheme="majorHAnsi" w:cstheme="majorHAnsi"/>
-        </w:rPr>
-        <w:br/>
-      </w:r>
-      <w:r>
-        <w:rPr>
-          <w:rFonts w:asciiTheme="majorHAnsi" w:hAnsiTheme="majorHAnsi" w:cstheme="majorHAnsi"/>
-        </w:rPr>
-        <w:br/>
-      </w:r>
-      <w:r>
-        <w:rPr>
-          <w:rFonts w:asciiTheme="majorHAnsi" w:hAnsiTheme="majorHAnsi" w:cstheme="majorHAnsi"/>
-        </w:rPr>
-        <w:br/>
-      </w:r>
-      <w:r>
-        <w:rPr>
-          <w:rFonts w:asciiTheme="majorHAnsi" w:hAnsiTheme="majorHAnsi" w:cstheme="majorHAnsi"/>
-        </w:rPr>
-        <w:br/>
-      </w:r>
-      <w:r>
-        <w:rPr>
-          <w:rFonts w:asciiTheme="majorHAnsi" w:hAnsiTheme="majorHAnsi" w:cstheme="majorHAnsi"/>
-        </w:rPr>
-        <w:br/>
-      </w:r>
-      <w:r>
-        <w:rPr>
-          <w:rFonts w:asciiTheme="majorHAnsi" w:hAnsiTheme="majorHAnsi" w:cstheme="majorHAnsi"/>
-        </w:rPr>
-        <w:br/>
-      </w:r>
-      <w:r>
-        <w:rPr>
-          <w:rFonts w:asciiTheme="majorHAnsi" w:hAnsiTheme="majorHAnsi" w:cstheme="majorHAnsi"/>
-        </w:rPr>
-        <w:br/>
-      </w:r>
-      <w:r>
-        <w:rPr>
-          <w:rFonts w:asciiTheme="majorHAnsi" w:hAnsiTheme="majorHAnsi" w:cstheme="majorHAnsi"/>
-        </w:rPr>
-        <w:br/>
-      </w:r>
-      <w:r>
-        <w:rPr>
-          <w:rFonts w:asciiTheme="majorHAnsi" w:hAnsiTheme="majorHAnsi" w:cstheme="majorHAnsi"/>
-        </w:rPr>
-        <w:br/>
-      </w:r>
-      <w:r>
-        <w:rPr>
-          <w:rFonts w:asciiTheme="majorHAnsi" w:hAnsiTheme="majorHAnsi" w:cstheme="majorHAnsi"/>
-        </w:rPr>
-        <w:br/>
-      </w:r>
-      <w:r>
-        <w:rPr>
-          <w:rFonts w:asciiTheme="majorHAnsi" w:hAnsiTheme="majorHAnsi" w:cstheme="majorHAnsi"/>
-        </w:rPr>
-        <w:br/>
-      </w:r>
-      <w:r>
-        <w:rPr>
-          <w:rFonts w:asciiTheme="majorHAnsi" w:hAnsiTheme="majorHAnsi" w:cstheme="majorHAnsi"/>
-        </w:rPr>
-        <w:br/>
-      </w:r>
-      <w:r>
-        <w:rPr>
-          <w:rFonts w:asciiTheme="majorHAnsi" w:hAnsiTheme="majorHAnsi" w:cstheme="majorHAnsi"/>
-        </w:rPr>
-        <w:br/>
-      </w:r>
-      <w:r>
-        <w:rPr>
-          <w:rFonts w:asciiTheme="majorHAnsi" w:hAnsiTheme="majorHAnsi" w:cstheme="majorHAnsi"/>
-        </w:rPr>
-        <w:br/>
-      </w:r>
-      <w:r>
-        <w:rPr>
-          <w:rFonts w:asciiTheme="majorHAnsi" w:hAnsiTheme="majorHAnsi" w:cstheme="majorHAnsi"/>
-        </w:rPr>
-        <w:br/>
-      </w:r>
-      <w:r>
-        <w:rPr>
-          <w:rFonts w:asciiTheme="majorHAnsi" w:hAnsiTheme="majorHAnsi" w:cstheme="majorHAnsi"/>
-        </w:rPr>
-        <w:lastRenderedPageBreak/>
-        <w:br/>
+        <w:tab/>
       </w:r>
     </w:p>
     <w:p>
@@ -1165,12 +1004,13 @@
           <w:szCs w:val="40"/>
         </w:rPr>
       </w:pPr>
-      <w:bookmarkStart w:id="0" w:name="_Toc51358883"/>
+      <w:bookmarkStart w:id="0" w:name="_Toc51700990"/>
       <w:r>
         <w:rPr>
           <w:sz w:val="40"/>
           <w:szCs w:val="40"/>
         </w:rPr>
+        <w:lastRenderedPageBreak/>
         <w:t>Fall 2020 Semester</w:t>
       </w:r>
       <w:bookmarkEnd w:id="0"/>
@@ -1180,7 +1020,7 @@
       <w:pPr>
         <w:pStyle w:val="Heading2"/>
       </w:pPr>
-      <w:bookmarkStart w:id="1" w:name="_Toc51358884"/>
+      <w:bookmarkStart w:id="1" w:name="_Toc51700991"/>
       <w:r>
         <w:t>Overview</w:t>
       </w:r>
@@ -1248,8 +1088,11 @@
     <w:p>
       <w:pPr>
         <w:pStyle w:val="Heading3"/>
+        <w:rPr>
+          <w:rFonts w:cstheme="majorHAnsi"/>
+        </w:rPr>
       </w:pPr>
-      <w:bookmarkStart w:id="2" w:name="_Toc51358885"/>
+      <w:bookmarkStart w:id="2" w:name="_Toc51700992"/>
       <w:r>
         <w:t>My Courses</w:t>
       </w:r>
@@ -1297,11 +1140,6 @@
           <w:rFonts w:asciiTheme="majorHAnsi" w:hAnsiTheme="majorHAnsi" w:cstheme="majorHAnsi"/>
         </w:rPr>
         <w:tab/>
-      </w:r>
-      <w:r>
-        <w:rPr>
-          <w:rFonts w:asciiTheme="majorHAnsi" w:hAnsiTheme="majorHAnsi" w:cstheme="majorHAnsi"/>
-        </w:rPr>
         <w:t>00050</w:t>
       </w:r>
       <w:r>
@@ -1353,11 +1191,6 @@
           <w:rFonts w:asciiTheme="majorHAnsi" w:hAnsiTheme="majorHAnsi" w:cstheme="majorHAnsi"/>
         </w:rPr>
         <w:tab/>
-      </w:r>
-      <w:r>
-        <w:rPr>
-          <w:rFonts w:asciiTheme="majorHAnsi" w:hAnsiTheme="majorHAnsi" w:cstheme="majorHAnsi"/>
-        </w:rPr>
         <w:t>00001</w:t>
       </w:r>
       <w:r>
@@ -1409,11 +1242,6 @@
           <w:rFonts w:asciiTheme="majorHAnsi" w:hAnsiTheme="majorHAnsi" w:cstheme="majorHAnsi"/>
         </w:rPr>
         <w:tab/>
-      </w:r>
-      <w:r>
-        <w:rPr>
-          <w:rFonts w:asciiTheme="majorHAnsi" w:hAnsiTheme="majorHAnsi" w:cstheme="majorHAnsi"/>
-        </w:rPr>
         <w:t>00004</w:t>
       </w:r>
       <w:r>
@@ -1453,11 +1281,6 @@
           <w:rFonts w:asciiTheme="majorHAnsi" w:hAnsiTheme="majorHAnsi" w:cstheme="majorHAnsi"/>
         </w:rPr>
         <w:tab/>
-      </w:r>
-      <w:r>
-        <w:rPr>
-          <w:rFonts w:asciiTheme="majorHAnsi" w:hAnsiTheme="majorHAnsi" w:cstheme="majorHAnsi"/>
-        </w:rPr>
         <w:t>00004</w:t>
       </w:r>
       <w:r>
@@ -1503,11 +1326,6 @@
           <w:rFonts w:asciiTheme="majorHAnsi" w:hAnsiTheme="majorHAnsi" w:cstheme="majorHAnsi"/>
         </w:rPr>
         <w:tab/>
-      </w:r>
-      <w:r>
-        <w:rPr>
-          <w:rFonts w:asciiTheme="majorHAnsi" w:hAnsiTheme="majorHAnsi" w:cstheme="majorHAnsi"/>
-        </w:rPr>
         <w:t>00002</w:t>
       </w:r>
       <w:r>
@@ -1550,12 +1368,6 @@
           <w:lang w:val="fr-CA"/>
         </w:rPr>
         <w:tab/>
-      </w:r>
-      <w:r>
-        <w:rPr>
-          <w:rFonts w:asciiTheme="majorHAnsi" w:hAnsiTheme="majorHAnsi" w:cstheme="majorHAnsi"/>
-          <w:lang w:val="fr-CA"/>
-        </w:rPr>
         <w:t>00001</w:t>
       </w:r>
       <w:r>
@@ -1602,11 +1414,6 @@
           <w:rFonts w:asciiTheme="majorHAnsi" w:hAnsiTheme="majorHAnsi" w:cstheme="majorHAnsi"/>
         </w:rPr>
         <w:tab/>
-      </w:r>
-      <w:r>
-        <w:rPr>
-          <w:rFonts w:asciiTheme="majorHAnsi" w:hAnsiTheme="majorHAnsi" w:cstheme="majorHAnsi"/>
-        </w:rPr>
         <w:t>00019</w:t>
       </w:r>
       <w:r>
@@ -1629,93 +1436,26 @@
         <w:rPr>
           <w:rFonts w:asciiTheme="majorHAnsi" w:hAnsiTheme="majorHAnsi" w:cstheme="majorHAnsi"/>
         </w:rPr>
+        <w:sectPr>
+          <w:footerReference w:type="default" r:id="rId10"/>
+          <w:pgSz w:w="12240" w:h="15840"/>
+          <w:pgMar w:top="1440" w:right="1440" w:bottom="1440" w:left="1440" w:header="706" w:footer="706" w:gutter="0"/>
+          <w:pgNumType w:start="1"/>
+          <w:cols w:space="708"/>
+          <w:docGrid w:linePitch="360"/>
+        </w:sectPr>
       </w:pPr>
     </w:p>
     <w:p>
       <w:pPr>
-        <w:jc w:val="both"/>
-        <w:rPr>
-          <w:rFonts w:asciiTheme="majorHAnsi" w:hAnsiTheme="majorHAnsi" w:cstheme="majorHAnsi"/>
-        </w:rPr>
+        <w:pStyle w:val="Heading1"/>
       </w:pPr>
-    </w:p>
-    <w:p>
-      <w:pPr>
-        <w:jc w:val="both"/>
-        <w:rPr>
-          <w:rFonts w:asciiTheme="majorHAnsi" w:hAnsiTheme="majorHAnsi" w:cstheme="majorHAnsi"/>
-        </w:rPr>
-      </w:pPr>
-    </w:p>
-    <w:p>
-      <w:pPr>
-        <w:jc w:val="both"/>
-        <w:rPr>
-          <w:rFonts w:asciiTheme="majorHAnsi" w:hAnsiTheme="majorHAnsi" w:cstheme="majorHAnsi"/>
-        </w:rPr>
-      </w:pPr>
-    </w:p>
-    <w:p>
-      <w:pPr>
-        <w:jc w:val="both"/>
-        <w:rPr>
-          <w:rFonts w:asciiTheme="majorHAnsi" w:hAnsiTheme="majorHAnsi" w:cstheme="majorHAnsi"/>
-        </w:rPr>
-      </w:pPr>
-    </w:p>
-    <w:p>
-      <w:pPr>
-        <w:jc w:val="both"/>
-        <w:rPr>
-          <w:rFonts w:asciiTheme="majorHAnsi" w:hAnsiTheme="majorHAnsi" w:cstheme="majorHAnsi"/>
-        </w:rPr>
-      </w:pPr>
-    </w:p>
-    <w:p>
-      <w:pPr>
-        <w:jc w:val="both"/>
-        <w:rPr>
-          <w:rFonts w:asciiTheme="majorHAnsi" w:hAnsiTheme="majorHAnsi" w:cstheme="majorHAnsi"/>
-        </w:rPr>
-      </w:pPr>
-    </w:p>
-    <w:p>
-      <w:pPr>
-        <w:jc w:val="both"/>
-        <w:rPr>
-          <w:rFonts w:asciiTheme="majorHAnsi" w:hAnsiTheme="majorHAnsi" w:cstheme="majorHAnsi"/>
-        </w:rPr>
-      </w:pPr>
-    </w:p>
-    <w:p>
-      <w:pPr>
-        <w:jc w:val="both"/>
-        <w:rPr>
-          <w:rFonts w:asciiTheme="majorHAnsi" w:hAnsiTheme="majorHAnsi" w:cstheme="majorHAnsi"/>
-        </w:rPr>
-      </w:pPr>
+      <w:bookmarkStart w:id="3" w:name="_Toc51700993"/>
       <w:r>
-        <w:rPr>
-          <w:rFonts w:asciiTheme="majorHAnsi" w:hAnsiTheme="majorHAnsi" w:cstheme="majorHAnsi"/>
-        </w:rPr>
-        <w:br w:type="page"/>
+        <w:lastRenderedPageBreak/>
+        <w:t>Course Outline</w:t>
       </w:r>
-    </w:p>
-    <w:p>
-      <w:pPr>
-        <w:rPr>
-          <w:rFonts w:asciiTheme="majorHAnsi" w:hAnsiTheme="majorHAnsi" w:cstheme="majorHAnsi"/>
-        </w:rPr>
-        <w:sectPr>
-          <w:footerReference w:type="default" r:id="rId9"/>
-          <w:pgSz w:w="12240" w:h="15840"/>
-          <w:pgMar w:top="1440" w:right="1440" w:bottom="1440" w:left="1440" w:header="708" w:footer="708" w:gutter="0"/>
-          <w:pgNumType w:start="0"/>
-          <w:cols w:space="708"/>
-          <w:titlePg/>
-          <w:docGrid w:linePitch="360"/>
-        </w:sectPr>
-      </w:pPr>
+      <w:bookmarkEnd w:id="3"/>
     </w:p>
     <w:tbl>
       <w:tblPr>
@@ -4483,26 +4223,10 @@
         </w:tc>
       </w:tr>
     </w:tbl>
-    <w:p>
-      <w:pPr>
-        <w:pStyle w:val="Heading1"/>
-      </w:pPr>
-      <w:bookmarkStart w:id="3" w:name="_Toc51358886"/>
-      <w:r>
-        <w:t xml:space="preserve">Course </w:t>
-      </w:r>
-      <w:r>
-        <w:t>Calendar</w:t>
-      </w:r>
-      <w:bookmarkEnd w:id="3"/>
-      <w:r>
-        <w:br w:type="page"/>
-      </w:r>
-    </w:p>
     <w:tbl>
       <w:tblPr>
         <w:tblStyle w:val="GridTable1Light-Accent3"/>
-        <w:tblpPr w:leftFromText="180" w:rightFromText="180" w:vertAnchor="page" w:horzAnchor="margin" w:tblpXSpec="center" w:tblpY="1557"/>
+        <w:tblpPr w:leftFromText="180" w:rightFromText="180" w:vertAnchor="page" w:horzAnchor="margin" w:tblpY="1764"/>
         <w:tblW w:w="0" w:type="auto"/>
         <w:tblLook w:val="04A0" w:firstRow="1" w:lastRow="0" w:firstColumn="1" w:lastColumn="0" w:noHBand="0" w:noVBand="1"/>
       </w:tblPr>
@@ -4755,15 +4479,7 @@
                 <w:sz w:val="18"/>
                 <w:szCs w:val="18"/>
               </w:rPr>
-              <w:t>1</w:t>
-            </w:r>
-            <w:r>
-              <w:rPr>
-                <w:rFonts w:asciiTheme="majorHAnsi" w:hAnsiTheme="majorHAnsi" w:cstheme="majorHAnsi"/>
-                <w:sz w:val="18"/>
-                <w:szCs w:val="18"/>
-              </w:rPr>
-              <w:t>0</w:t>
+              <w:t>10</w:t>
             </w:r>
           </w:p>
         </w:tc>
@@ -5804,16 +5520,7 @@
                 <w:szCs w:val="18"/>
                 <w:u w:val="single"/>
               </w:rPr>
-              <w:t>Fitness</w:t>
-            </w:r>
-            <w:r>
-              <w:rPr>
-                <w:rFonts w:asciiTheme="majorHAnsi" w:hAnsiTheme="majorHAnsi" w:cstheme="majorHAnsi"/>
-                <w:sz w:val="18"/>
-                <w:szCs w:val="18"/>
-                <w:u w:val="single"/>
-              </w:rPr>
-              <w:t>:</w:t>
+              <w:t>Fitness:</w:t>
             </w:r>
             <w:r>
               <w:rPr>
@@ -7121,15 +6828,7 @@
                 <w:szCs w:val="18"/>
               </w:rPr>
               <w:br/>
-              <w:t>Test 2</w:t>
-            </w:r>
-            <w:r>
-              <w:rPr>
-                <w:rFonts w:asciiTheme="majorHAnsi" w:hAnsiTheme="majorHAnsi" w:cstheme="majorHAnsi"/>
-                <w:sz w:val="18"/>
-                <w:szCs w:val="18"/>
-              </w:rPr>
-              <w:t xml:space="preserve"> cont.</w:t>
+              <w:t>Test 2 cont.</w:t>
             </w:r>
             <w:r>
               <w:rPr>
@@ -7317,6 +7016,7 @@
       </w:pPr>
     </w:p>
     <w:sectPr>
+      <w:footerReference w:type="default" r:id="rId11"/>
       <w:pgSz w:w="15840" w:h="12240" w:orient="landscape"/>
       <w:pgMar w:top="1440" w:right="1440" w:bottom="1440" w:left="1440" w:header="706" w:footer="706" w:gutter="0"/>
       <w:cols w:space="708"/>
@@ -7353,9 +7053,79 @@
 
 <file path=word/footer1.xml><?xml version="1.0" encoding="utf-8"?>
 <w:ftr xmlns:wpc="http://schemas.microsoft.com/office/word/2010/wordprocessingCanvas" xmlns:cx="http://schemas.microsoft.com/office/drawing/2014/chartex" xmlns:cx1="http://schemas.microsoft.com/office/drawing/2015/9/8/chartex" xmlns:cx2="http://schemas.microsoft.com/office/drawing/2015/10/21/chartex" xmlns:cx3="http://schemas.microsoft.com/office/drawing/2016/5/9/chartex" xmlns:cx4="http://schemas.microsoft.com/office/drawing/2016/5/10/chartex" xmlns:cx5="http://schemas.microsoft.com/office/drawing/2016/5/11/chartex" xmlns:cx6="http://schemas.microsoft.com/office/drawing/2016/5/12/chartex" xmlns:cx7="http://schemas.microsoft.com/office/drawing/2016/5/13/chartex" xmlns:cx8="http://schemas.microsoft.com/office/drawing/2016/5/14/chartex" xmlns:mc="http://schemas.openxmlformats.org/markup-compatibility/2006" xmlns:aink="http://schemas.microsoft.com/office/drawing/2016/ink" xmlns:am3d="http://schemas.microsoft.com/office/drawing/2017/model3d" xmlns:o="urn:schemas-microsoft-com:office:office" xmlns:r="http://schemas.openxmlformats.org/officeDocument/2006/relationships" xmlns:m="http://schemas.openxmlformats.org/officeDocument/2006/math" xmlns:v="urn:schemas-microsoft-com:vml" xmlns:wp14="http://schemas.microsoft.com/office/word/2010/wordprocessingDrawing" xmlns:wp="http://schemas.openxmlformats.org/drawingml/2006/wordprocessingDrawing" xmlns:w10="urn:schemas-microsoft-com:office:word" xmlns:w="http://schemas.openxmlformats.org/wordprocessingml/2006/main" xmlns:w14="http://schemas.microsoft.com/office/word/2010/wordml" xmlns:w15="http://schemas.microsoft.com/office/word/2012/wordml" xmlns:w16cex="http://schemas.microsoft.com/office/word/2018/wordml/cex" xmlns:w16cid="http://schemas.microsoft.com/office/word/2016/wordml/cid" xmlns:w16="http://schemas.microsoft.com/office/word/2018/wordml" xmlns:w16se="http://schemas.microsoft.com/office/word/2015/wordml/symex" xmlns:wpg="http://schemas.microsoft.com/office/word/2010/wordprocessingGroup" xmlns:wpi="http://schemas.microsoft.com/office/word/2010/wordprocessingInk" xmlns:wne="http://schemas.microsoft.com/office/word/2006/wordml" xmlns:wps="http://schemas.microsoft.com/office/word/2010/wordprocessingShape" mc:Ignorable="w14 w15 w16se w16cid w16 w16cex wp14">
+  <w:p>
+    <w:pPr>
+      <w:pStyle w:val="Footer"/>
+    </w:pPr>
+  </w:p>
+  <w:p>
+    <w:pPr>
+      <w:pStyle w:val="Footer"/>
+    </w:pPr>
+  </w:p>
+</w:ftr>
+</file>
+
+<file path=word/footer2.xml><?xml version="1.0" encoding="utf-8"?>
+<w:ftr xmlns:wpc="http://schemas.microsoft.com/office/word/2010/wordprocessingCanvas" xmlns:cx="http://schemas.microsoft.com/office/drawing/2014/chartex" xmlns:cx1="http://schemas.microsoft.com/office/drawing/2015/9/8/chartex" xmlns:cx2="http://schemas.microsoft.com/office/drawing/2015/10/21/chartex" xmlns:cx3="http://schemas.microsoft.com/office/drawing/2016/5/9/chartex" xmlns:cx4="http://schemas.microsoft.com/office/drawing/2016/5/10/chartex" xmlns:cx5="http://schemas.microsoft.com/office/drawing/2016/5/11/chartex" xmlns:cx6="http://schemas.microsoft.com/office/drawing/2016/5/12/chartex" xmlns:cx7="http://schemas.microsoft.com/office/drawing/2016/5/13/chartex" xmlns:cx8="http://schemas.microsoft.com/office/drawing/2016/5/14/chartex" xmlns:mc="http://schemas.openxmlformats.org/markup-compatibility/2006" xmlns:aink="http://schemas.microsoft.com/office/drawing/2016/ink" xmlns:am3d="http://schemas.microsoft.com/office/drawing/2017/model3d" xmlns:o="urn:schemas-microsoft-com:office:office" xmlns:r="http://schemas.openxmlformats.org/officeDocument/2006/relationships" xmlns:m="http://schemas.openxmlformats.org/officeDocument/2006/math" xmlns:v="urn:schemas-microsoft-com:vml" xmlns:wp14="http://schemas.microsoft.com/office/word/2010/wordprocessingDrawing" xmlns:wp="http://schemas.openxmlformats.org/drawingml/2006/wordprocessingDrawing" xmlns:w10="urn:schemas-microsoft-com:office:word" xmlns:w="http://schemas.openxmlformats.org/wordprocessingml/2006/main" xmlns:w14="http://schemas.microsoft.com/office/word/2010/wordml" xmlns:w15="http://schemas.microsoft.com/office/word/2012/wordml" xmlns:w16cex="http://schemas.microsoft.com/office/word/2018/wordml/cex" xmlns:w16cid="http://schemas.microsoft.com/office/word/2016/wordml/cid" xmlns:w16="http://schemas.microsoft.com/office/word/2018/wordml" xmlns:w16se="http://schemas.microsoft.com/office/word/2015/wordml/symex" xmlns:wpg="http://schemas.microsoft.com/office/word/2010/wordprocessingGroup" xmlns:wpi="http://schemas.microsoft.com/office/word/2010/wordprocessingInk" xmlns:wne="http://schemas.microsoft.com/office/word/2006/wordml" xmlns:wps="http://schemas.microsoft.com/office/word/2010/wordprocessingShape" mc:Ignorable="w14 w15 w16se w16cid w16 w16cex wp14">
   <w:sdt>
     <w:sdtPr>
-      <w:id w:val="-594556573"/>
+      <w:id w:val="27840527"/>
+      <w:docPartObj>
+        <w:docPartGallery w:val="Page Numbers (Bottom of Page)"/>
+        <w:docPartUnique/>
+      </w:docPartObj>
+    </w:sdtPr>
+    <w:sdtEndPr>
+      <w:rPr>
+        <w:noProof/>
+      </w:rPr>
+    </w:sdtEndPr>
+    <w:sdtContent>
+      <w:p>
+        <w:pPr>
+          <w:pStyle w:val="Footer"/>
+        </w:pPr>
+        <w:r>
+          <w:t xml:space="preserve">Page | </w:t>
+        </w:r>
+        <w:r>
+          <w:fldChar w:fldCharType="begin"/>
+        </w:r>
+        <w:r>
+          <w:instrText xml:space="preserve"> PAGE   \* MERGEFORMAT </w:instrText>
+        </w:r>
+        <w:r>
+          <w:fldChar w:fldCharType="separate"/>
+        </w:r>
+        <w:r>
+          <w:rPr>
+            <w:noProof/>
+          </w:rPr>
+          <w:t>2</w:t>
+        </w:r>
+        <w:r>
+          <w:rPr>
+            <w:noProof/>
+          </w:rPr>
+          <w:fldChar w:fldCharType="end"/>
+        </w:r>
+      </w:p>
+    </w:sdtContent>
+  </w:sdt>
+  <w:p>
+    <w:pPr>
+      <w:pStyle w:val="Footer"/>
+    </w:pPr>
+  </w:p>
+</w:ftr>
+</file>
+
+<file path=word/footer3.xml><?xml version="1.0" encoding="utf-8"?>
+<w:ftr xmlns:wpc="http://schemas.microsoft.com/office/word/2010/wordprocessingCanvas" xmlns:cx="http://schemas.microsoft.com/office/drawing/2014/chartex" xmlns:cx1="http://schemas.microsoft.com/office/drawing/2015/9/8/chartex" xmlns:cx2="http://schemas.microsoft.com/office/drawing/2015/10/21/chartex" xmlns:cx3="http://schemas.microsoft.com/office/drawing/2016/5/9/chartex" xmlns:cx4="http://schemas.microsoft.com/office/drawing/2016/5/10/chartex" xmlns:cx5="http://schemas.microsoft.com/office/drawing/2016/5/11/chartex" xmlns:cx6="http://schemas.microsoft.com/office/drawing/2016/5/12/chartex" xmlns:cx7="http://schemas.microsoft.com/office/drawing/2016/5/13/chartex" xmlns:cx8="http://schemas.microsoft.com/office/drawing/2016/5/14/chartex" xmlns:mc="http://schemas.openxmlformats.org/markup-compatibility/2006" xmlns:aink="http://schemas.microsoft.com/office/drawing/2016/ink" xmlns:am3d="http://schemas.microsoft.com/office/drawing/2017/model3d" xmlns:o="urn:schemas-microsoft-com:office:office" xmlns:r="http://schemas.openxmlformats.org/officeDocument/2006/relationships" xmlns:m="http://schemas.openxmlformats.org/officeDocument/2006/math" xmlns:v="urn:schemas-microsoft-com:vml" xmlns:wp14="http://schemas.microsoft.com/office/word/2010/wordprocessingDrawing" xmlns:wp="http://schemas.openxmlformats.org/drawingml/2006/wordprocessingDrawing" xmlns:w10="urn:schemas-microsoft-com:office:word" xmlns:w="http://schemas.openxmlformats.org/wordprocessingml/2006/main" xmlns:w14="http://schemas.microsoft.com/office/word/2010/wordml" xmlns:w15="http://schemas.microsoft.com/office/word/2012/wordml" xmlns:w16cex="http://schemas.microsoft.com/office/word/2018/wordml/cex" xmlns:w16cid="http://schemas.microsoft.com/office/word/2016/wordml/cid" xmlns:w16="http://schemas.microsoft.com/office/word/2018/wordml" xmlns:w16se="http://schemas.microsoft.com/office/word/2015/wordml/symex" xmlns:wpg="http://schemas.microsoft.com/office/word/2010/wordprocessingGroup" xmlns:wpi="http://schemas.microsoft.com/office/word/2010/wordprocessingInk" xmlns:wne="http://schemas.microsoft.com/office/word/2006/wordml" xmlns:wps="http://schemas.microsoft.com/office/word/2010/wordprocessingShape" mc:Ignorable="w14 w15 w16se w16cid w16 w16cex wp14">
+  <w:sdt>
+    <w:sdtPr>
+      <w:id w:val="773290057"/>
       <w:docPartObj>
         <w:docPartGallery w:val="Page Numbers (Bottom of Page)"/>
         <w:docPartUnique/>

</xml_diff>